<commit_message>
marco teorico expos xd
</commit_message>
<xml_diff>
--- a/DOCUMENTACION/patronui/exposicion.docx
+++ b/DOCUMENTACION/patronui/exposicion.docx
@@ -596,7 +596,7 @@
           <w:r>
             <w:fldChar w:fldCharType="separate"/>
           </w:r>
-          <w:hyperlink w:anchor="_Toc138696802" w:history="1">
+          <w:hyperlink w:anchor="_Toc138990494" w:history="1">
             <w:r>
               <w:rPr>
                 <w:rStyle w:val="Hipervnculo"/>
@@ -638,7 +638,7 @@
                 <w:noProof/>
                 <w:webHidden/>
               </w:rPr>
-              <w:instrText xml:space="preserve"> PAGEREF _Toc138696802 \h </w:instrText>
+              <w:instrText xml:space="preserve"> PAGEREF _Toc138990494 \h </w:instrText>
             </w:r>
             <w:r>
               <w:rPr>
@@ -682,7 +682,7 @@
               <w:lang w:eastAsia="es-BO"/>
             </w:rPr>
           </w:pPr>
-          <w:hyperlink w:anchor="_Toc138696803" w:history="1">
+          <w:hyperlink w:anchor="_Toc138990495" w:history="1">
             <w:r>
               <w:rPr>
                 <w:rStyle w:val="Hipervnculo"/>
@@ -724,7 +724,7 @@
                 <w:noProof/>
                 <w:webHidden/>
               </w:rPr>
-              <w:instrText xml:space="preserve"> PAGEREF _Toc138696803 \h </w:instrText>
+              <w:instrText xml:space="preserve"> PAGEREF _Toc138990495 \h </w:instrText>
             </w:r>
             <w:r>
               <w:rPr>
@@ -768,7 +768,7 @@
               <w:lang w:eastAsia="es-BO"/>
             </w:rPr>
           </w:pPr>
-          <w:hyperlink w:anchor="_Toc138696804" w:history="1">
+          <w:hyperlink w:anchor="_Toc138990496" w:history="1">
             <w:r>
               <w:rPr>
                 <w:rStyle w:val="Hipervnculo"/>
@@ -810,7 +810,7 @@
                 <w:noProof/>
                 <w:webHidden/>
               </w:rPr>
-              <w:instrText xml:space="preserve"> PAGEREF _Toc138696804 \h </w:instrText>
+              <w:instrText xml:space="preserve"> PAGEREF _Toc138990496 \h </w:instrText>
             </w:r>
             <w:r>
               <w:rPr>
@@ -854,7 +854,7 @@
               <w:lang w:eastAsia="es-BO"/>
             </w:rPr>
           </w:pPr>
-          <w:hyperlink w:anchor="_Toc138696805" w:history="1">
+          <w:hyperlink w:anchor="_Toc138990497" w:history="1">
             <w:r>
               <w:rPr>
                 <w:rStyle w:val="Hipervnculo"/>
@@ -896,7 +896,7 @@
                 <w:noProof/>
                 <w:webHidden/>
               </w:rPr>
-              <w:instrText xml:space="preserve"> PAGEREF _Toc138696805 \h </w:instrText>
+              <w:instrText xml:space="preserve"> PAGEREF _Toc138990497 \h </w:instrText>
             </w:r>
             <w:r>
               <w:rPr>
@@ -940,7 +940,7 @@
               <w:lang w:eastAsia="es-BO"/>
             </w:rPr>
           </w:pPr>
-          <w:hyperlink w:anchor="_Toc138696806" w:history="1">
+          <w:hyperlink w:anchor="_Toc138990498" w:history="1">
             <w:r>
               <w:rPr>
                 <w:rStyle w:val="Hipervnculo"/>
@@ -982,7 +982,7 @@
                 <w:noProof/>
                 <w:webHidden/>
               </w:rPr>
-              <w:instrText xml:space="preserve"> PAGEREF _Toc138696806 \h </w:instrText>
+              <w:instrText xml:space="preserve"> PAGEREF _Toc138990498 \h </w:instrText>
             </w:r>
             <w:r>
               <w:rPr>
@@ -1026,7 +1026,7 @@
               <w:lang w:eastAsia="es-BO"/>
             </w:rPr>
           </w:pPr>
-          <w:hyperlink w:anchor="_Toc138696807" w:history="1">
+          <w:hyperlink w:anchor="_Toc138990499" w:history="1">
             <w:r>
               <w:rPr>
                 <w:rStyle w:val="Hipervnculo"/>
@@ -1068,7 +1068,7 @@
                 <w:noProof/>
                 <w:webHidden/>
               </w:rPr>
-              <w:instrText xml:space="preserve"> PAGEREF _Toc138696807 \h </w:instrText>
+              <w:instrText xml:space="preserve"> PAGEREF _Toc138990499 \h </w:instrText>
             </w:r>
             <w:r>
               <w:rPr>
@@ -1112,7 +1112,7 @@
               <w:lang w:eastAsia="es-BO"/>
             </w:rPr>
           </w:pPr>
-          <w:hyperlink w:anchor="_Toc138696808" w:history="1">
+          <w:hyperlink w:anchor="_Toc138990500" w:history="1">
             <w:r>
               <w:rPr>
                 <w:rStyle w:val="Hipervnculo"/>
@@ -1133,7 +1133,7 @@
                 <w:rStyle w:val="Hipervnculo"/>
                 <w:noProof/>
               </w:rPr>
-              <w:t>DESARROLLO</w:t>
+              <w:t>MARCO TEORICO</w:t>
             </w:r>
             <w:r>
               <w:rPr>
@@ -1154,7 +1154,7 @@
                 <w:noProof/>
                 <w:webHidden/>
               </w:rPr>
-              <w:instrText xml:space="preserve"> PAGEREF _Toc138696808 \h </w:instrText>
+              <w:instrText xml:space="preserve"> PAGEREF _Toc138990500 \h </w:instrText>
             </w:r>
             <w:r>
               <w:rPr>
@@ -1175,6 +1175,700 @@
                 <w:webHidden/>
               </w:rPr>
               <w:t>5</w:t>
+            </w:r>
+            <w:r>
+              <w:rPr>
+                <w:noProof/>
+                <w:webHidden/>
+              </w:rPr>
+              <w:fldChar w:fldCharType="end"/>
+            </w:r>
+          </w:hyperlink>
+        </w:p>
+        <w:p>
+          <w:pPr>
+            <w:pStyle w:val="TDC2"/>
+            <w:tabs>
+              <w:tab w:val="left" w:pos="880"/>
+              <w:tab w:val="right" w:leader="dot" w:pos="8494"/>
+            </w:tabs>
+            <w:rPr>
+              <w:rFonts w:eastAsiaTheme="minorEastAsia"/>
+              <w:noProof/>
+              <w:lang w:eastAsia="es-BO"/>
+            </w:rPr>
+          </w:pPr>
+          <w:hyperlink w:anchor="_Toc138990501" w:history="1">
+            <w:r>
+              <w:rPr>
+                <w:rStyle w:val="Hipervnculo"/>
+                <w:noProof/>
+              </w:rPr>
+              <w:t>6.1</w:t>
+            </w:r>
+            <w:r>
+              <w:rPr>
+                <w:rFonts w:eastAsiaTheme="minorEastAsia"/>
+                <w:noProof/>
+                <w:lang w:eastAsia="es-BO"/>
+              </w:rPr>
+              <w:tab/>
+            </w:r>
+            <w:r>
+              <w:rPr>
+                <w:rStyle w:val="Hipervnculo"/>
+                <w:noProof/>
+              </w:rPr>
+              <w:t>Patrones en el diseño UI</w:t>
+            </w:r>
+            <w:r>
+              <w:rPr>
+                <w:noProof/>
+                <w:webHidden/>
+              </w:rPr>
+              <w:tab/>
+            </w:r>
+            <w:r>
+              <w:rPr>
+                <w:noProof/>
+                <w:webHidden/>
+              </w:rPr>
+              <w:fldChar w:fldCharType="begin"/>
+            </w:r>
+            <w:r>
+              <w:rPr>
+                <w:noProof/>
+                <w:webHidden/>
+              </w:rPr>
+              <w:instrText xml:space="preserve"> PAGEREF _Toc138990501 \h </w:instrText>
+            </w:r>
+            <w:r>
+              <w:rPr>
+                <w:noProof/>
+                <w:webHidden/>
+              </w:rPr>
+            </w:r>
+            <w:r>
+              <w:rPr>
+                <w:noProof/>
+                <w:webHidden/>
+              </w:rPr>
+              <w:fldChar w:fldCharType="separate"/>
+            </w:r>
+            <w:r>
+              <w:rPr>
+                <w:noProof/>
+                <w:webHidden/>
+              </w:rPr>
+              <w:t>5</w:t>
+            </w:r>
+            <w:r>
+              <w:rPr>
+                <w:noProof/>
+                <w:webHidden/>
+              </w:rPr>
+              <w:fldChar w:fldCharType="end"/>
+            </w:r>
+          </w:hyperlink>
+        </w:p>
+        <w:p>
+          <w:pPr>
+            <w:pStyle w:val="TDC2"/>
+            <w:tabs>
+              <w:tab w:val="left" w:pos="880"/>
+              <w:tab w:val="right" w:leader="dot" w:pos="8494"/>
+            </w:tabs>
+            <w:rPr>
+              <w:rFonts w:eastAsiaTheme="minorEastAsia"/>
+              <w:noProof/>
+              <w:lang w:eastAsia="es-BO"/>
+            </w:rPr>
+          </w:pPr>
+          <w:hyperlink w:anchor="_Toc138990502" w:history="1">
+            <w:r>
+              <w:rPr>
+                <w:rStyle w:val="Hipervnculo"/>
+                <w:noProof/>
+              </w:rPr>
+              <w:t>6.2</w:t>
+            </w:r>
+            <w:r>
+              <w:rPr>
+                <w:rFonts w:eastAsiaTheme="minorEastAsia"/>
+                <w:noProof/>
+                <w:lang w:eastAsia="es-BO"/>
+              </w:rPr>
+              <w:tab/>
+            </w:r>
+            <w:r>
+              <w:rPr>
+                <w:rStyle w:val="Hipervnculo"/>
+                <w:noProof/>
+              </w:rPr>
+              <w:t>Interfaz de Usuario (UI)</w:t>
+            </w:r>
+            <w:r>
+              <w:rPr>
+                <w:noProof/>
+                <w:webHidden/>
+              </w:rPr>
+              <w:tab/>
+            </w:r>
+            <w:r>
+              <w:rPr>
+                <w:noProof/>
+                <w:webHidden/>
+              </w:rPr>
+              <w:fldChar w:fldCharType="begin"/>
+            </w:r>
+            <w:r>
+              <w:rPr>
+                <w:noProof/>
+                <w:webHidden/>
+              </w:rPr>
+              <w:instrText xml:space="preserve"> PAGEREF _Toc138990502 \h </w:instrText>
+            </w:r>
+            <w:r>
+              <w:rPr>
+                <w:noProof/>
+                <w:webHidden/>
+              </w:rPr>
+            </w:r>
+            <w:r>
+              <w:rPr>
+                <w:noProof/>
+                <w:webHidden/>
+              </w:rPr>
+              <w:fldChar w:fldCharType="separate"/>
+            </w:r>
+            <w:r>
+              <w:rPr>
+                <w:noProof/>
+                <w:webHidden/>
+              </w:rPr>
+              <w:t>5</w:t>
+            </w:r>
+            <w:r>
+              <w:rPr>
+                <w:noProof/>
+                <w:webHidden/>
+              </w:rPr>
+              <w:fldChar w:fldCharType="end"/>
+            </w:r>
+          </w:hyperlink>
+        </w:p>
+        <w:p>
+          <w:pPr>
+            <w:pStyle w:val="TDC2"/>
+            <w:tabs>
+              <w:tab w:val="left" w:pos="880"/>
+              <w:tab w:val="right" w:leader="dot" w:pos="8494"/>
+            </w:tabs>
+            <w:rPr>
+              <w:rFonts w:eastAsiaTheme="minorEastAsia"/>
+              <w:noProof/>
+              <w:lang w:eastAsia="es-BO"/>
+            </w:rPr>
+          </w:pPr>
+          <w:hyperlink w:anchor="_Toc138990503" w:history="1">
+            <w:r>
+              <w:rPr>
+                <w:rStyle w:val="Hipervnculo"/>
+                <w:noProof/>
+              </w:rPr>
+              <w:t>6.3</w:t>
+            </w:r>
+            <w:r>
+              <w:rPr>
+                <w:rFonts w:eastAsiaTheme="minorEastAsia"/>
+                <w:noProof/>
+                <w:lang w:eastAsia="es-BO"/>
+              </w:rPr>
+              <w:tab/>
+            </w:r>
+            <w:r>
+              <w:rPr>
+                <w:rStyle w:val="Hipervnculo"/>
+                <w:noProof/>
+              </w:rPr>
+              <w:t>Beneficios de los Patrones de Interfaz de Usuario</w:t>
+            </w:r>
+            <w:r>
+              <w:rPr>
+                <w:noProof/>
+                <w:webHidden/>
+              </w:rPr>
+              <w:tab/>
+            </w:r>
+            <w:r>
+              <w:rPr>
+                <w:noProof/>
+                <w:webHidden/>
+              </w:rPr>
+              <w:fldChar w:fldCharType="begin"/>
+            </w:r>
+            <w:r>
+              <w:rPr>
+                <w:noProof/>
+                <w:webHidden/>
+              </w:rPr>
+              <w:instrText xml:space="preserve"> PAGEREF _Toc138990503 \h </w:instrText>
+            </w:r>
+            <w:r>
+              <w:rPr>
+                <w:noProof/>
+                <w:webHidden/>
+              </w:rPr>
+            </w:r>
+            <w:r>
+              <w:rPr>
+                <w:noProof/>
+                <w:webHidden/>
+              </w:rPr>
+              <w:fldChar w:fldCharType="separate"/>
+            </w:r>
+            <w:r>
+              <w:rPr>
+                <w:noProof/>
+                <w:webHidden/>
+              </w:rPr>
+              <w:t>5</w:t>
+            </w:r>
+            <w:r>
+              <w:rPr>
+                <w:noProof/>
+                <w:webHidden/>
+              </w:rPr>
+              <w:fldChar w:fldCharType="end"/>
+            </w:r>
+          </w:hyperlink>
+        </w:p>
+        <w:p>
+          <w:pPr>
+            <w:pStyle w:val="TDC3"/>
+            <w:tabs>
+              <w:tab w:val="right" w:leader="dot" w:pos="8494"/>
+            </w:tabs>
+            <w:rPr>
+              <w:rFonts w:eastAsiaTheme="minorEastAsia"/>
+              <w:noProof/>
+              <w:lang w:eastAsia="es-BO"/>
+            </w:rPr>
+          </w:pPr>
+          <w:hyperlink w:anchor="_Toc138990504" w:history="1">
+            <w:r>
+              <w:rPr>
+                <w:rStyle w:val="Hipervnculo"/>
+                <w:noProof/>
+              </w:rPr>
+              <w:t>Consistencia:</w:t>
+            </w:r>
+            <w:r>
+              <w:rPr>
+                <w:noProof/>
+                <w:webHidden/>
+              </w:rPr>
+              <w:tab/>
+            </w:r>
+            <w:r>
+              <w:rPr>
+                <w:noProof/>
+                <w:webHidden/>
+              </w:rPr>
+              <w:fldChar w:fldCharType="begin"/>
+            </w:r>
+            <w:r>
+              <w:rPr>
+                <w:noProof/>
+                <w:webHidden/>
+              </w:rPr>
+              <w:instrText xml:space="preserve"> PAGEREF _Toc138990504 \h </w:instrText>
+            </w:r>
+            <w:r>
+              <w:rPr>
+                <w:noProof/>
+                <w:webHidden/>
+              </w:rPr>
+            </w:r>
+            <w:r>
+              <w:rPr>
+                <w:noProof/>
+                <w:webHidden/>
+              </w:rPr>
+              <w:fldChar w:fldCharType="separate"/>
+            </w:r>
+            <w:r>
+              <w:rPr>
+                <w:noProof/>
+                <w:webHidden/>
+              </w:rPr>
+              <w:t>5</w:t>
+            </w:r>
+            <w:r>
+              <w:rPr>
+                <w:noProof/>
+                <w:webHidden/>
+              </w:rPr>
+              <w:fldChar w:fldCharType="end"/>
+            </w:r>
+          </w:hyperlink>
+        </w:p>
+        <w:p>
+          <w:pPr>
+            <w:pStyle w:val="TDC3"/>
+            <w:tabs>
+              <w:tab w:val="right" w:leader="dot" w:pos="8494"/>
+            </w:tabs>
+            <w:rPr>
+              <w:rFonts w:eastAsiaTheme="minorEastAsia"/>
+              <w:noProof/>
+              <w:lang w:eastAsia="es-BO"/>
+            </w:rPr>
+          </w:pPr>
+          <w:hyperlink w:anchor="_Toc138990505" w:history="1">
+            <w:r>
+              <w:rPr>
+                <w:rStyle w:val="Hipervnculo"/>
+                <w:noProof/>
+              </w:rPr>
+              <w:t>Usabilidad:</w:t>
+            </w:r>
+            <w:r>
+              <w:rPr>
+                <w:noProof/>
+                <w:webHidden/>
+              </w:rPr>
+              <w:tab/>
+            </w:r>
+            <w:r>
+              <w:rPr>
+                <w:noProof/>
+                <w:webHidden/>
+              </w:rPr>
+              <w:fldChar w:fldCharType="begin"/>
+            </w:r>
+            <w:r>
+              <w:rPr>
+                <w:noProof/>
+                <w:webHidden/>
+              </w:rPr>
+              <w:instrText xml:space="preserve"> PAGEREF _Toc138990505 \h </w:instrText>
+            </w:r>
+            <w:r>
+              <w:rPr>
+                <w:noProof/>
+                <w:webHidden/>
+              </w:rPr>
+            </w:r>
+            <w:r>
+              <w:rPr>
+                <w:noProof/>
+                <w:webHidden/>
+              </w:rPr>
+              <w:fldChar w:fldCharType="separate"/>
+            </w:r>
+            <w:r>
+              <w:rPr>
+                <w:noProof/>
+                <w:webHidden/>
+              </w:rPr>
+              <w:t>5</w:t>
+            </w:r>
+            <w:r>
+              <w:rPr>
+                <w:noProof/>
+                <w:webHidden/>
+              </w:rPr>
+              <w:fldChar w:fldCharType="end"/>
+            </w:r>
+          </w:hyperlink>
+        </w:p>
+        <w:p>
+          <w:pPr>
+            <w:pStyle w:val="TDC3"/>
+            <w:tabs>
+              <w:tab w:val="right" w:leader="dot" w:pos="8494"/>
+            </w:tabs>
+            <w:rPr>
+              <w:rFonts w:eastAsiaTheme="minorEastAsia"/>
+              <w:noProof/>
+              <w:lang w:eastAsia="es-BO"/>
+            </w:rPr>
+          </w:pPr>
+          <w:hyperlink w:anchor="_Toc138990506" w:history="1">
+            <w:r>
+              <w:rPr>
+                <w:rStyle w:val="Hipervnculo"/>
+                <w:noProof/>
+              </w:rPr>
+              <w:t>Eficiencia en el desarrollo:</w:t>
+            </w:r>
+            <w:r>
+              <w:rPr>
+                <w:noProof/>
+                <w:webHidden/>
+              </w:rPr>
+              <w:tab/>
+            </w:r>
+            <w:r>
+              <w:rPr>
+                <w:noProof/>
+                <w:webHidden/>
+              </w:rPr>
+              <w:fldChar w:fldCharType="begin"/>
+            </w:r>
+            <w:r>
+              <w:rPr>
+                <w:noProof/>
+                <w:webHidden/>
+              </w:rPr>
+              <w:instrText xml:space="preserve"> PAGEREF _Toc138990506 \h </w:instrText>
+            </w:r>
+            <w:r>
+              <w:rPr>
+                <w:noProof/>
+                <w:webHidden/>
+              </w:rPr>
+            </w:r>
+            <w:r>
+              <w:rPr>
+                <w:noProof/>
+                <w:webHidden/>
+              </w:rPr>
+              <w:fldChar w:fldCharType="separate"/>
+            </w:r>
+            <w:r>
+              <w:rPr>
+                <w:noProof/>
+                <w:webHidden/>
+              </w:rPr>
+              <w:t>5</w:t>
+            </w:r>
+            <w:r>
+              <w:rPr>
+                <w:noProof/>
+                <w:webHidden/>
+              </w:rPr>
+              <w:fldChar w:fldCharType="end"/>
+            </w:r>
+          </w:hyperlink>
+        </w:p>
+        <w:p>
+          <w:pPr>
+            <w:pStyle w:val="TDC2"/>
+            <w:tabs>
+              <w:tab w:val="left" w:pos="880"/>
+              <w:tab w:val="right" w:leader="dot" w:pos="8494"/>
+            </w:tabs>
+            <w:rPr>
+              <w:rFonts w:eastAsiaTheme="minorEastAsia"/>
+              <w:noProof/>
+              <w:lang w:eastAsia="es-BO"/>
+            </w:rPr>
+          </w:pPr>
+          <w:hyperlink w:anchor="_Toc138990507" w:history="1">
+            <w:r>
+              <w:rPr>
+                <w:rStyle w:val="Hipervnculo"/>
+                <w:noProof/>
+              </w:rPr>
+              <w:t>6.4</w:t>
+            </w:r>
+            <w:r>
+              <w:rPr>
+                <w:rFonts w:eastAsiaTheme="minorEastAsia"/>
+                <w:noProof/>
+                <w:lang w:eastAsia="es-BO"/>
+              </w:rPr>
+              <w:tab/>
+            </w:r>
+            <w:r>
+              <w:rPr>
+                <w:rStyle w:val="Hipervnculo"/>
+                <w:noProof/>
+              </w:rPr>
+              <w:t>Estándares y Directrices de Diseño</w:t>
+            </w:r>
+            <w:r>
+              <w:rPr>
+                <w:noProof/>
+                <w:webHidden/>
+              </w:rPr>
+              <w:tab/>
+            </w:r>
+            <w:r>
+              <w:rPr>
+                <w:noProof/>
+                <w:webHidden/>
+              </w:rPr>
+              <w:fldChar w:fldCharType="begin"/>
+            </w:r>
+            <w:r>
+              <w:rPr>
+                <w:noProof/>
+                <w:webHidden/>
+              </w:rPr>
+              <w:instrText xml:space="preserve"> PAGEREF _Toc138990507 \h </w:instrText>
+            </w:r>
+            <w:r>
+              <w:rPr>
+                <w:noProof/>
+                <w:webHidden/>
+              </w:rPr>
+            </w:r>
+            <w:r>
+              <w:rPr>
+                <w:noProof/>
+                <w:webHidden/>
+              </w:rPr>
+              <w:fldChar w:fldCharType="separate"/>
+            </w:r>
+            <w:r>
+              <w:rPr>
+                <w:noProof/>
+                <w:webHidden/>
+              </w:rPr>
+              <w:t>6</w:t>
+            </w:r>
+            <w:r>
+              <w:rPr>
+                <w:noProof/>
+                <w:webHidden/>
+              </w:rPr>
+              <w:fldChar w:fldCharType="end"/>
+            </w:r>
+          </w:hyperlink>
+        </w:p>
+        <w:p>
+          <w:pPr>
+            <w:pStyle w:val="TDC3"/>
+            <w:tabs>
+              <w:tab w:val="right" w:leader="dot" w:pos="8494"/>
+            </w:tabs>
+            <w:rPr>
+              <w:rFonts w:eastAsiaTheme="minorEastAsia"/>
+              <w:noProof/>
+              <w:lang w:eastAsia="es-BO"/>
+            </w:rPr>
+          </w:pPr>
+          <w:hyperlink w:anchor="_Toc138990508" w:history="1">
+            <w:r>
+              <w:rPr>
+                <w:rStyle w:val="Hipervnculo"/>
+                <w:noProof/>
+              </w:rPr>
+              <w:t>Pautas de diseño de Google Material Design:</w:t>
+            </w:r>
+            <w:r>
+              <w:rPr>
+                <w:noProof/>
+                <w:webHidden/>
+              </w:rPr>
+              <w:tab/>
+            </w:r>
+            <w:r>
+              <w:rPr>
+                <w:noProof/>
+                <w:webHidden/>
+              </w:rPr>
+              <w:fldChar w:fldCharType="begin"/>
+            </w:r>
+            <w:r>
+              <w:rPr>
+                <w:noProof/>
+                <w:webHidden/>
+              </w:rPr>
+              <w:instrText xml:space="preserve"> PAGEREF _Toc138990508 \h </w:instrText>
+            </w:r>
+            <w:r>
+              <w:rPr>
+                <w:noProof/>
+                <w:webHidden/>
+              </w:rPr>
+            </w:r>
+            <w:r>
+              <w:rPr>
+                <w:noProof/>
+                <w:webHidden/>
+              </w:rPr>
+              <w:fldChar w:fldCharType="separate"/>
+            </w:r>
+            <w:r>
+              <w:rPr>
+                <w:noProof/>
+                <w:webHidden/>
+              </w:rPr>
+              <w:t>6</w:t>
+            </w:r>
+            <w:r>
+              <w:rPr>
+                <w:noProof/>
+                <w:webHidden/>
+              </w:rPr>
+              <w:fldChar w:fldCharType="end"/>
+            </w:r>
+          </w:hyperlink>
+        </w:p>
+        <w:p>
+          <w:pPr>
+            <w:pStyle w:val="TDC3"/>
+            <w:tabs>
+              <w:tab w:val="right" w:leader="dot" w:pos="8494"/>
+            </w:tabs>
+            <w:rPr>
+              <w:rFonts w:eastAsiaTheme="minorEastAsia"/>
+              <w:noProof/>
+              <w:lang w:eastAsia="es-BO"/>
+            </w:rPr>
+          </w:pPr>
+          <w:hyperlink w:anchor="_Toc138990509" w:history="1">
+            <w:r>
+              <w:rPr>
+                <w:rStyle w:val="Hipervnculo"/>
+                <w:noProof/>
+              </w:rPr>
+              <w:t>Directrices de Interfaz de Usuario de Apple:</w:t>
+            </w:r>
+            <w:r>
+              <w:rPr>
+                <w:noProof/>
+                <w:webHidden/>
+              </w:rPr>
+              <w:tab/>
+            </w:r>
+            <w:r>
+              <w:rPr>
+                <w:noProof/>
+                <w:webHidden/>
+              </w:rPr>
+              <w:fldChar w:fldCharType="begin"/>
+            </w:r>
+            <w:r>
+              <w:rPr>
+                <w:noProof/>
+                <w:webHidden/>
+              </w:rPr>
+              <w:instrText xml:space="preserve"> PAGEREF _Toc138990509 \h </w:instrText>
+            </w:r>
+            <w:r>
+              <w:rPr>
+                <w:noProof/>
+                <w:webHidden/>
+              </w:rPr>
+            </w:r>
+            <w:r>
+              <w:rPr>
+                <w:noProof/>
+                <w:webHidden/>
+              </w:rPr>
+              <w:fldChar w:fldCharType="separate"/>
+            </w:r>
+            <w:r>
+              <w:rPr>
+                <w:noProof/>
+                <w:webHidden/>
+              </w:rPr>
+              <w:t>6</w:t>
             </w:r>
             <w:r>
               <w:rPr>
@@ -1198,7 +1892,7 @@
               <w:lang w:eastAsia="es-BO"/>
             </w:rPr>
           </w:pPr>
-          <w:hyperlink w:anchor="_Toc138696809" w:history="1">
+          <w:hyperlink w:anchor="_Toc138990510" w:history="1">
             <w:r>
               <w:rPr>
                 <w:rStyle w:val="Hipervnculo"/>
@@ -1219,7 +1913,7 @@
                 <w:rStyle w:val="Hipervnculo"/>
                 <w:noProof/>
               </w:rPr>
-              <w:t>RESULTADOS</w:t>
+              <w:t>DESARROLLO</w:t>
             </w:r>
             <w:r>
               <w:rPr>
@@ -1240,7 +1934,7 @@
                 <w:noProof/>
                 <w:webHidden/>
               </w:rPr>
-              <w:instrText xml:space="preserve"> PAGEREF _Toc138696809 \h </w:instrText>
+              <w:instrText xml:space="preserve"> PAGEREF _Toc138990510 \h </w:instrText>
             </w:r>
             <w:r>
               <w:rPr>
@@ -1260,7 +1954,7 @@
                 <w:noProof/>
                 <w:webHidden/>
               </w:rPr>
-              <w:t>10</w:t>
+              <w:t>6</w:t>
             </w:r>
             <w:r>
               <w:rPr>
@@ -1284,7 +1978,7 @@
               <w:lang w:eastAsia="es-BO"/>
             </w:rPr>
           </w:pPr>
-          <w:hyperlink w:anchor="_Toc138696810" w:history="1">
+          <w:hyperlink w:anchor="_Toc138990511" w:history="1">
             <w:r>
               <w:rPr>
                 <w:rStyle w:val="Hipervnculo"/>
@@ -1305,7 +1999,7 @@
                 <w:rStyle w:val="Hipervnculo"/>
                 <w:noProof/>
               </w:rPr>
-              <w:t>CONCLUSIONES</w:t>
+              <w:t>RESULTADOS</w:t>
             </w:r>
             <w:r>
               <w:rPr>
@@ -1326,7 +2020,7 @@
                 <w:noProof/>
                 <w:webHidden/>
               </w:rPr>
-              <w:instrText xml:space="preserve"> PAGEREF _Toc138696810 \h </w:instrText>
+              <w:instrText xml:space="preserve"> PAGEREF _Toc138990511 \h </w:instrText>
             </w:r>
             <w:r>
               <w:rPr>
@@ -1370,7 +2064,7 @@
               <w:lang w:eastAsia="es-BO"/>
             </w:rPr>
           </w:pPr>
-          <w:hyperlink w:anchor="_Toc138696811" w:history="1">
+          <w:hyperlink w:anchor="_Toc138990512" w:history="1">
             <w:r>
               <w:rPr>
                 <w:rStyle w:val="Hipervnculo"/>
@@ -1391,6 +2085,92 @@
                 <w:rStyle w:val="Hipervnculo"/>
                 <w:noProof/>
               </w:rPr>
+              <w:t>CONCLUSIONES</w:t>
+            </w:r>
+            <w:r>
+              <w:rPr>
+                <w:noProof/>
+                <w:webHidden/>
+              </w:rPr>
+              <w:tab/>
+            </w:r>
+            <w:r>
+              <w:rPr>
+                <w:noProof/>
+                <w:webHidden/>
+              </w:rPr>
+              <w:fldChar w:fldCharType="begin"/>
+            </w:r>
+            <w:r>
+              <w:rPr>
+                <w:noProof/>
+                <w:webHidden/>
+              </w:rPr>
+              <w:instrText xml:space="preserve"> PAGEREF _Toc138990512 \h </w:instrText>
+            </w:r>
+            <w:r>
+              <w:rPr>
+                <w:noProof/>
+                <w:webHidden/>
+              </w:rPr>
+            </w:r>
+            <w:r>
+              <w:rPr>
+                <w:noProof/>
+                <w:webHidden/>
+              </w:rPr>
+              <w:fldChar w:fldCharType="separate"/>
+            </w:r>
+            <w:r>
+              <w:rPr>
+                <w:noProof/>
+                <w:webHidden/>
+              </w:rPr>
+              <w:t>12</w:t>
+            </w:r>
+            <w:r>
+              <w:rPr>
+                <w:noProof/>
+                <w:webHidden/>
+              </w:rPr>
+              <w:fldChar w:fldCharType="end"/>
+            </w:r>
+          </w:hyperlink>
+        </w:p>
+        <w:p>
+          <w:pPr>
+            <w:pStyle w:val="TDC1"/>
+            <w:tabs>
+              <w:tab w:val="left" w:pos="660"/>
+              <w:tab w:val="right" w:leader="dot" w:pos="8494"/>
+            </w:tabs>
+            <w:rPr>
+              <w:rFonts w:eastAsiaTheme="minorEastAsia"/>
+              <w:noProof/>
+              <w:lang w:eastAsia="es-BO"/>
+            </w:rPr>
+          </w:pPr>
+          <w:hyperlink w:anchor="_Toc138990513" w:history="1">
+            <w:r>
+              <w:rPr>
+                <w:rStyle w:val="Hipervnculo"/>
+                <w:noProof/>
+              </w:rPr>
+              <w:t>10</w:t>
+            </w:r>
+            <w:r>
+              <w:rPr>
+                <w:rFonts w:eastAsiaTheme="minorEastAsia"/>
+                <w:noProof/>
+                <w:lang w:eastAsia="es-BO"/>
+              </w:rPr>
+              <w:tab/>
+            </w:r>
+            <w:r>
+              <w:rPr>
+                <w:rStyle w:val="Hipervnculo"/>
+                <w:noProof/>
+              </w:rPr>
               <w:t>RECOMENDACIONES</w:t>
             </w:r>
             <w:r>
@@ -1412,7 +2192,7 @@
                 <w:noProof/>
                 <w:webHidden/>
               </w:rPr>
-              <w:instrText xml:space="preserve"> PAGEREF _Toc138696811 \h </w:instrText>
+              <w:instrText xml:space="preserve"> PAGEREF _Toc138990513 \h </w:instrText>
             </w:r>
             <w:r>
               <w:rPr>
@@ -1432,7 +2212,93 @@
                 <w:noProof/>
                 <w:webHidden/>
               </w:rPr>
+              <w:t>12</w:t>
+            </w:r>
+            <w:r>
+              <w:rPr>
+                <w:noProof/>
+                <w:webHidden/>
+              </w:rPr>
+              <w:fldChar w:fldCharType="end"/>
+            </w:r>
+          </w:hyperlink>
+        </w:p>
+        <w:p>
+          <w:pPr>
+            <w:pStyle w:val="TDC1"/>
+            <w:tabs>
+              <w:tab w:val="left" w:pos="660"/>
+              <w:tab w:val="right" w:leader="dot" w:pos="8494"/>
+            </w:tabs>
+            <w:rPr>
+              <w:rFonts w:eastAsiaTheme="minorEastAsia"/>
+              <w:noProof/>
+              <w:lang w:eastAsia="es-BO"/>
+            </w:rPr>
+          </w:pPr>
+          <w:hyperlink w:anchor="_Toc138990514" w:history="1">
+            <w:r>
+              <w:rPr>
+                <w:rStyle w:val="Hipervnculo"/>
+                <w:noProof/>
+              </w:rPr>
               <w:t>11</w:t>
+            </w:r>
+            <w:r>
+              <w:rPr>
+                <w:rFonts w:eastAsiaTheme="minorEastAsia"/>
+                <w:noProof/>
+                <w:lang w:eastAsia="es-BO"/>
+              </w:rPr>
+              <w:tab/>
+            </w:r>
+            <w:r>
+              <w:rPr>
+                <w:rStyle w:val="Hipervnculo"/>
+                <w:noProof/>
+              </w:rPr>
+              <w:t>BIBLIOGRAFIA CITADA</w:t>
+            </w:r>
+            <w:r>
+              <w:rPr>
+                <w:noProof/>
+                <w:webHidden/>
+              </w:rPr>
+              <w:tab/>
+            </w:r>
+            <w:r>
+              <w:rPr>
+                <w:noProof/>
+                <w:webHidden/>
+              </w:rPr>
+              <w:fldChar w:fldCharType="begin"/>
+            </w:r>
+            <w:r>
+              <w:rPr>
+                <w:noProof/>
+                <w:webHidden/>
+              </w:rPr>
+              <w:instrText xml:space="preserve"> PAGEREF _Toc138990514 \h </w:instrText>
+            </w:r>
+            <w:r>
+              <w:rPr>
+                <w:noProof/>
+                <w:webHidden/>
+              </w:rPr>
+            </w:r>
+            <w:r>
+              <w:rPr>
+                <w:noProof/>
+                <w:webHidden/>
+              </w:rPr>
+              <w:fldChar w:fldCharType="separate"/>
+            </w:r>
+            <w:r>
+              <w:rPr>
+                <w:noProof/>
+                <w:webHidden/>
+              </w:rPr>
+              <w:t>14</w:t>
             </w:r>
             <w:r>
               <w:rPr>
@@ -1487,7 +2353,7 @@
           <w:color w:val="auto"/>
         </w:rPr>
       </w:pPr>
-      <w:bookmarkStart w:id="0" w:name="_Toc138696802"/>
+      <w:bookmarkStart w:id="0" w:name="_Toc138990494"/>
       <w:r>
         <w:rPr>
           <w:color w:val="auto"/>
@@ -1572,7 +2438,7 @@
           <w:color w:val="auto"/>
         </w:rPr>
       </w:pPr>
-      <w:bookmarkStart w:id="1" w:name="_Toc138696803"/>
+      <w:bookmarkStart w:id="1" w:name="_Toc138990495"/>
       <w:r>
         <w:rPr>
           <w:color w:val="auto"/>
@@ -1690,7 +2556,7 @@
           <w:color w:val="auto"/>
         </w:rPr>
       </w:pPr>
-      <w:bookmarkStart w:id="2" w:name="_Toc138696804"/>
+      <w:bookmarkStart w:id="2" w:name="_Toc138990496"/>
       <w:r>
         <w:rPr>
           <w:color w:val="auto"/>
@@ -1748,7 +2614,7 @@
           <w:color w:val="auto"/>
         </w:rPr>
       </w:pPr>
-      <w:bookmarkStart w:id="3" w:name="_Toc138696805"/>
+      <w:bookmarkStart w:id="3" w:name="_Toc138990497"/>
       <w:r>
         <w:rPr>
           <w:color w:val="auto"/>
@@ -1796,7 +2662,7 @@
           <w:color w:val="auto"/>
         </w:rPr>
       </w:pPr>
-      <w:bookmarkStart w:id="4" w:name="_Toc138696806"/>
+      <w:bookmarkStart w:id="4" w:name="_Toc138990498"/>
       <w:r>
         <w:rPr>
           <w:color w:val="auto"/>
@@ -1857,7 +2723,7 @@
           <w:color w:val="auto"/>
         </w:rPr>
       </w:pPr>
-      <w:bookmarkStart w:id="5" w:name="_Toc138696807"/>
+      <w:bookmarkStart w:id="5" w:name="_Toc138990499"/>
       <w:r>
         <w:rPr>
           <w:color w:val="auto"/>
@@ -1870,150 +2736,368 @@
     <w:p>
       <w:pPr>
         <w:spacing w:line="360" w:lineRule="auto"/>
+      </w:pPr>
+      <w:r>
+        <w:t>Se utilizará una metodología basada en la búsqueda y recopilación de datos secundarios, así como también empírico</w:t>
+      </w:r>
+      <w:r>
+        <w:t xml:space="preserve"> y</w:t>
+      </w:r>
+      <w:r>
+        <w:t xml:space="preserve"> encontrar información relevante </w:t>
+      </w:r>
+      <w:r>
+        <w:t xml:space="preserve">para </w:t>
+      </w:r>
+      <w:r>
+        <w:t>que pueda acoplarse y ayudar a los objetivos de la presente investigación.</w:t>
+      </w:r>
+    </w:p>
+    <w:p>
+      <w:pPr>
+        <w:pStyle w:val="Ttulo1"/>
+        <w:rPr>
+          <w:color w:val="auto"/>
+        </w:rPr>
+      </w:pPr>
+      <w:bookmarkStart w:id="6" w:name="_Toc138990500"/>
+      <w:r>
+        <w:rPr>
+          <w:color w:val="auto"/>
+        </w:rPr>
+        <w:t>MARCO TEORICO</w:t>
+      </w:r>
+      <w:bookmarkEnd w:id="6"/>
+    </w:p>
+    <w:p>
+      <w:pPr>
+        <w:pStyle w:val="Ttulo2"/>
+        <w:rPr>
+          <w:color w:val="auto"/>
+        </w:rPr>
+      </w:pPr>
+      <w:bookmarkStart w:id="7" w:name="_Toc138990501"/>
+      <w:r>
+        <w:rPr>
+          <w:color w:val="auto"/>
+        </w:rPr>
+        <w:t>Patrones en el diseño UI</w:t>
+      </w:r>
+      <w:bookmarkEnd w:id="7"/>
+    </w:p>
+    <w:p>
+      <w:pPr>
+        <w:spacing w:line="360" w:lineRule="auto"/>
+        <w:jc w:val="both"/>
+      </w:pPr>
+      <w:r>
+        <w:t>S</w:t>
+      </w:r>
+      <w:r>
+        <w:t>on elementos o componentes que observamos repetidamente en los productos digitales que utilizamos. Estos nos proveen de soluciones recurrentes a problemas de diseño comunes. Como consumidores constantes de información, estamos acostumbrados a que ciertos componentes visuales funcionen de una forma específica. Por ejemplo, los “</w:t>
+      </w:r>
+      <w:proofErr w:type="spellStart"/>
+      <w:r>
+        <w:t>Tabs</w:t>
+      </w:r>
+      <w:proofErr w:type="spellEnd"/>
+      <w:r>
+        <w:t xml:space="preserve">” son utilizados para resolver ciertos contenidos en donde el usuario no necesita cambiar de página. En ellas, el problema o contexto requiere que el contenido deba separarse en secciones. Las </w:t>
+      </w:r>
+      <w:proofErr w:type="spellStart"/>
+      <w:r>
+        <w:t>tabs</w:t>
+      </w:r>
+      <w:proofErr w:type="spellEnd"/>
+      <w:r>
+        <w:t xml:space="preserve"> permiten acceder a las diferentes partes a través de un área de contenido única que no actualiza la página al hacer click en cada sección.  </w:t>
+      </w:r>
+    </w:p>
+    <w:p>
+      <w:pPr>
+        <w:pStyle w:val="Ttulo2"/>
+        <w:rPr>
+          <w:color w:val="auto"/>
+        </w:rPr>
+      </w:pPr>
+      <w:bookmarkStart w:id="8" w:name="_Toc138990502"/>
+      <w:r>
+        <w:rPr>
+          <w:color w:val="auto"/>
+        </w:rPr>
+        <w:t>Interfaz de Usuario (UI)</w:t>
+      </w:r>
+      <w:bookmarkEnd w:id="8"/>
+    </w:p>
+    <w:p>
+      <w:pPr>
+        <w:spacing w:line="360" w:lineRule="auto"/>
+        <w:jc w:val="both"/>
+      </w:pPr>
+      <w:r>
+        <w:t xml:space="preserve">La Interfaz de Usuario (UI, por sus siglas en inglés) se refiere a la forma en que los usuarios interactúan con un sistema o una </w:t>
+      </w:r>
+      <w:r>
+        <w:t>aplicación. Es</w:t>
+      </w:r>
+      <w:r>
+        <w:t xml:space="preserve"> el medio a través del cual el usuario interactúa con un dispositivo tecnológico. Esto abarca todos los puntos de contacto entre la persona y el equipo.</w:t>
+      </w:r>
+    </w:p>
+    <w:p>
+      <w:pPr>
+        <w:pStyle w:val="Ttulo2"/>
+        <w:rPr>
+          <w:color w:val="auto"/>
+        </w:rPr>
+      </w:pPr>
+      <w:bookmarkStart w:id="9" w:name="_Toc138990503"/>
+      <w:r>
+        <w:rPr>
+          <w:color w:val="auto"/>
+        </w:rPr>
+        <w:t>Beneficios de los Patrones de Interfaz de Usuario</w:t>
+      </w:r>
+      <w:bookmarkEnd w:id="9"/>
+    </w:p>
+    <w:p>
+      <w:pPr>
+        <w:spacing w:line="360" w:lineRule="auto"/>
+        <w:jc w:val="both"/>
+      </w:pPr>
+      <w:r>
+        <w:t>La utilización de patrones de interfaz de usuario ofrece diversos beneficios en el desarrollo de aplicaciones y sistemas entre los cuales es importante mencionar los siguientes puntos.</w:t>
+      </w:r>
+    </w:p>
+    <w:p>
+      <w:pPr>
+        <w:spacing w:line="360" w:lineRule="auto"/>
+        <w:jc w:val="both"/>
+      </w:pPr>
+      <w:bookmarkStart w:id="10" w:name="_Toc138990504"/>
+      <w:r>
+        <w:rPr>
+          <w:rStyle w:val="Ttulo3Car"/>
+          <w:color w:val="auto"/>
+        </w:rPr>
+        <w:t>Consistencia</w:t>
+      </w:r>
+      <w:r>
+        <w:rPr>
+          <w:rStyle w:val="Ttulo3Car"/>
+        </w:rPr>
+        <w:t>:</w:t>
+      </w:r>
+      <w:bookmarkEnd w:id="10"/>
+      <w:r>
+        <w:t xml:space="preserve"> </w:t>
+      </w:r>
+      <w:r>
+        <w:t xml:space="preserve">Los patrones de interfaz de usuario garantizan una apariencia y comportamiento consistentes en una aplicación. Esto facilita la familiaridad del usuario y reduce la curva de aprendizaje.                                                                                                                                                                                </w:t>
+      </w:r>
+      <w:r>
         <w:rPr>
           <w:b/>
           <w:bCs/>
         </w:rPr>
-      </w:pPr>
-      <w:r>
-        <w:t>Se utilizará una metodología basada en la búsqueda y recopilación de datos secundarios, así como también empírico</w:t>
-      </w:r>
-      <w:r>
-        <w:t xml:space="preserve"> y</w:t>
-      </w:r>
-      <w:r>
-        <w:t xml:space="preserve"> encontrar información relevante </w:t>
-      </w:r>
-      <w:r>
-        <w:t xml:space="preserve">para </w:t>
-      </w:r>
-      <w:r>
-        <w:t>que pueda acoplarse y ayudar a los objetivos de la presente investigación.</w:t>
-      </w:r>
-    </w:p>
-    <w:p>
-      <w:pPr>
-        <w:pStyle w:val="Ttulo1"/>
-        <w:rPr>
-          <w:color w:val="auto"/>
-        </w:rPr>
-      </w:pPr>
-      <w:bookmarkStart w:id="6" w:name="_Toc138696808"/>
-      <w:r>
-        <w:rPr>
-          <w:color w:val="auto"/>
-        </w:rPr>
-        <w:t>DESARROLLO</w:t>
-      </w:r>
-      <w:bookmarkEnd w:id="6"/>
+        <w:t xml:space="preserve"> </w:t>
+      </w:r>
+      <w:r>
+        <w:t xml:space="preserve">                                                                                                                                                                                                  </w:t>
+      </w:r>
     </w:p>
     <w:p>
       <w:pPr>
         <w:spacing w:line="360" w:lineRule="auto"/>
         <w:jc w:val="both"/>
-      </w:pPr>
-      <w:r>
-        <w:t xml:space="preserve">En esta sección realizaremos y aplicaremos los objetivos planteados para esta </w:t>
-      </w:r>
-      <w:r>
-        <w:t>investigación</w:t>
-      </w:r>
-      <w:r>
-        <w:t xml:space="preserve">, mostrando tanto </w:t>
-      </w:r>
-      <w:r>
-        <w:t>definiciones</w:t>
-      </w:r>
-      <w:r>
-        <w:t xml:space="preserve"> como ejemplos que ayuden a la comprensión del tema sobre patrones UI, basado en experiencias </w:t>
-      </w:r>
-      <w:r>
-        <w:t>de soluciones ya establecidas en el campo y aplicación del desarrollo de interfaces de usuario por desarrolladores UI en la industria de la TIC.</w:t>
-      </w:r>
-    </w:p>
-    <w:p>
-      <w:pPr>
-        <w:spacing w:line="360" w:lineRule="auto"/>
-      </w:pPr>
-      <w:r>
         <w:rPr>
           <w:b/>
           <w:bCs/>
         </w:rPr>
-        <w:t>I</w:t>
+      </w:pPr>
+      <w:bookmarkStart w:id="11" w:name="_Toc138990505"/>
+      <w:r>
+        <w:rPr>
+          <w:rStyle w:val="Ttulo3Car"/>
+          <w:color w:val="auto"/>
+        </w:rPr>
+        <w:t>Usabilidad:</w:t>
+      </w:r>
+      <w:bookmarkEnd w:id="11"/>
+      <w:r>
+        <w:rPr>
+          <w:rStyle w:val="Ttulo3Car"/>
+          <w:color w:val="auto"/>
+        </w:rPr>
+        <w:t xml:space="preserve"> </w:t>
+      </w:r>
+      <w:r>
+        <w:t>Los patrones de interfaz de usuario están diseñados teniendo en cuenta la usabilidad. Ayudan a simplificar la interacción, hacerla más intuitiva y reducir la carga cognitiva del del usuario</w:t>
       </w:r>
       <w:r>
         <w:rPr>
           <w:b/>
           <w:bCs/>
         </w:rPr>
-        <w:t>DENTIFI</w:t>
+        <w:t xml:space="preserve">    </w:t>
+      </w:r>
+    </w:p>
+    <w:p>
+      <w:pPr>
+        <w:spacing w:line="360" w:lineRule="auto"/>
+        <w:jc w:val="both"/>
+      </w:pPr>
+      <w:bookmarkStart w:id="12" w:name="_Toc138990506"/>
+      <w:r>
+        <w:rPr>
+          <w:rStyle w:val="Ttulo3Car"/>
+          <w:color w:val="auto"/>
+        </w:rPr>
+        <w:t>Eficiencia en el desarrollo</w:t>
+      </w:r>
+      <w:r>
+        <w:rPr>
+          <w:rStyle w:val="Ttulo3Car"/>
+          <w:color w:val="auto"/>
+        </w:rPr>
+        <w:t>:</w:t>
+      </w:r>
+      <w:bookmarkEnd w:id="12"/>
+      <w:r>
+        <w:t xml:space="preserve"> </w:t>
+      </w:r>
+      <w:r>
+        <w:t xml:space="preserve">Al utilizar patrones de interfaz de usuario, los desarrolladores pueden aprovechar soluciones predefinidas y probadas en lugar de diseñar todo desde cero. Esto acelera el proceso de desarrollo y reduce los errores.                                                                                                                                </w:t>
+      </w:r>
+      <w:r>
+        <w:lastRenderedPageBreak/>
+        <w:t>Experiencia de usuario mejorada: Los patrones de interfaz de usuario contribuyen a una experiencia de usuario mejorada al ofrecer interfaces intuitivas, accesibles y atractivas.</w:t>
       </w:r>
       <w:r>
         <w:rPr>
           <w:b/>
           <w:bCs/>
         </w:rPr>
-        <w:t>C</w:t>
-      </w:r>
-      <w:r>
+        <w:t xml:space="preserve"> </w:t>
+      </w:r>
+    </w:p>
+    <w:p>
+      <w:pPr>
+        <w:pStyle w:val="Ttulo2"/>
+        <w:rPr>
+          <w:color w:val="auto"/>
+        </w:rPr>
+      </w:pPr>
+      <w:bookmarkStart w:id="13" w:name="_Toc138990507"/>
+      <w:r>
+        <w:rPr>
+          <w:color w:val="auto"/>
+        </w:rPr>
+        <w:t>Estándares y Directrices de Diseño</w:t>
+      </w:r>
+      <w:bookmarkEnd w:id="13"/>
+      <w:r>
+        <w:rPr>
+          <w:color w:val="auto"/>
+        </w:rPr>
+        <w:t xml:space="preserve">            </w:t>
+      </w:r>
+    </w:p>
+    <w:p>
+      <w:pPr>
+        <w:spacing w:line="360" w:lineRule="auto"/>
+        <w:jc w:val="both"/>
         <w:rPr>
           <w:b/>
           <w:bCs/>
         </w:rPr>
-        <w:t>ACION DE</w:t>
-      </w:r>
+      </w:pPr>
+      <w:bookmarkStart w:id="14" w:name="_Toc138990508"/>
+      <w:r>
+        <w:rPr>
+          <w:rStyle w:val="Ttulo3Car"/>
+          <w:color w:val="auto"/>
+        </w:rPr>
+        <w:t>Pautas de diseño de Google Material Design:</w:t>
+      </w:r>
+      <w:bookmarkEnd w:id="14"/>
       <w:r>
         <w:rPr>
           <w:b/>
           <w:bCs/>
         </w:rPr>
-        <w:t xml:space="preserve"> LOS PATRONES UI MAS UTILZADOS:</w:t>
-      </w:r>
-      <w:r>
-        <w:t xml:space="preserve"> Los patrones de diseño de interfaz de usuario (UI) se pueden agrupar en categorías o tipos según su propósito y características</w:t>
-      </w:r>
-      <w:r>
-        <w:t>:</w:t>
-      </w:r>
-    </w:p>
-    <w:p>
-      <w:pPr>
-        <w:spacing w:line="360" w:lineRule="auto"/>
-      </w:pPr>
+        <w:t xml:space="preserve"> </w:t>
+      </w:r>
+      <w:r>
+        <w:t>Las pautas de diseño de Google Material Design proporcionan una serie de principios y recomendaciones para el diseño de interfaces en plataformas móviles y web. Se examinarán los conceptos clave, como el uso de la tipografía, los colores, las sombras, las transiciones y la iconografía, con el fin de lograr una interfaz moderna y visualmente atractiva. Además, se analizará cómo aplicar los principios de Material Design, como la expansión y contracción de elementos, la navegación basada en gestos y la retroalimentación táctil, para brindar una experiencia de usuario intuitiva y coherente.</w:t>
+      </w:r>
       <w:r>
         <w:rPr>
           <w:b/>
           <w:bCs/>
         </w:rPr>
-        <w:t>Patrones de Navegación</w:t>
-      </w:r>
-      <w:r>
-        <w:t>:</w:t>
+        <w:t xml:space="preserve"> </w:t>
       </w:r>
     </w:p>
     <w:p>
       <w:pPr>
         <w:spacing w:line="360" w:lineRule="auto"/>
-      </w:pPr>
-      <w:r>
-        <w:t>Patrón de Navegación por Pestañas (</w:t>
-      </w:r>
-      <w:proofErr w:type="spellStart"/>
-      <w:r>
-        <w:t>Tabs</w:t>
-      </w:r>
-      <w:proofErr w:type="spellEnd"/>
-      <w:r>
-        <w:t>)</w:t>
-      </w:r>
+        <w:jc w:val="both"/>
+      </w:pPr>
+      <w:bookmarkStart w:id="15" w:name="_Toc138990509"/>
+      <w:r>
+        <w:rPr>
+          <w:rStyle w:val="Ttulo3Car"/>
+          <w:color w:val="auto"/>
+        </w:rPr>
+        <w:t>Directrices de Interfaz de Usuario de Apple:</w:t>
+      </w:r>
+      <w:bookmarkEnd w:id="15"/>
+      <w:r>
+        <w:t xml:space="preserve"> </w:t>
+      </w:r>
+      <w:r>
+        <w:t>Las Directrices de Interfaz de Usuario de Apple ofrecen recomendaciones detalladas para el diseño de aplicaciones en los ecosistemas de Apple, como iOS, macOS y watchOS. Se explorarán los principios de diseño de Apple, como la simplicidad, la claridad y la profundidad, así como las prácticas recomendadas para la navegación, la interacción táctil, los controles y la accesibilidad. Se analizará cómo adaptar los elementos de diseño característicos de Apple, como las barras de navegación, los botones y los gestos, para crear una experiencia coherente y familiar para los usuarios de dispositivos Apple.</w:t>
+      </w:r>
+    </w:p>
+    <w:p>
+      <w:pPr>
+        <w:pStyle w:val="Ttulo1"/>
+        <w:rPr>
+          <w:color w:val="auto"/>
+        </w:rPr>
+      </w:pPr>
+      <w:bookmarkStart w:id="16" w:name="_Toc138990510"/>
+      <w:r>
+        <w:rPr>
+          <w:color w:val="auto"/>
+        </w:rPr>
+        <w:t>DESARROLLO</w:t>
+      </w:r>
+      <w:bookmarkEnd w:id="16"/>
     </w:p>
     <w:p>
       <w:pPr>
         <w:spacing w:line="360" w:lineRule="auto"/>
-      </w:pPr>
-      <w:r>
-        <w:t>Patrón de Navegación por Menú Desplegable (Dropdown Menu)</w:t>
+        <w:jc w:val="both"/>
+      </w:pPr>
+      <w:r>
+        <w:t xml:space="preserve">En esta sección realizaremos y aplicaremos los objetivos planteados para esta </w:t>
+      </w:r>
+      <w:r>
+        <w:t>investigación</w:t>
+      </w:r>
+      <w:r>
+        <w:t xml:space="preserve">, mostrando tanto </w:t>
+      </w:r>
+      <w:r>
+        <w:t>definiciones</w:t>
+      </w:r>
+      <w:r>
+        <w:t xml:space="preserve"> como ejemplos que ayuden a la comprensión del tema sobre patrones UI, basado en experiencias </w:t>
+      </w:r>
+      <w:r>
+        <w:t>de soluciones ya establecidas en el campo y aplicación del desarrollo de interfaces de usuario por desarrolladores UI en la industria de la TIC.</w:t>
       </w:r>
     </w:p>
     <w:p>
@@ -2021,134 +3105,42 @@
         <w:spacing w:line="360" w:lineRule="auto"/>
       </w:pPr>
       <w:r>
-        <w:t xml:space="preserve">Patrón de Navegación por </w:t>
-      </w:r>
-      <w:proofErr w:type="spellStart"/>
-      <w:r>
-        <w:t>Hamburger</w:t>
-      </w:r>
-      <w:proofErr w:type="spellEnd"/>
-      <w:r>
-        <w:t xml:space="preserve"> Menu</w:t>
-      </w:r>
-    </w:p>
-    <w:p>
-      <w:pPr>
-        <w:spacing w:line="360" w:lineRule="auto"/>
         <w:rPr>
           <w:b/>
           <w:bCs/>
         </w:rPr>
-      </w:pPr>
+        <w:t>I</w:t>
+      </w:r>
       <w:r>
         <w:rPr>
           <w:b/>
           <w:bCs/>
         </w:rPr>
-        <w:t>Patrones de Visualización de Contenido:</w:t>
-      </w:r>
-    </w:p>
-    <w:p>
-      <w:pPr>
-        <w:spacing w:line="360" w:lineRule="auto"/>
-      </w:pPr>
-      <w:r>
-        <w:t>Patrón de Tarjetas (Cards)</w:t>
-      </w:r>
-    </w:p>
-    <w:p>
-      <w:pPr>
-        <w:spacing w:line="360" w:lineRule="auto"/>
-      </w:pPr>
-      <w:r>
-        <w:t>Patrón de Lista (</w:t>
-      </w:r>
-      <w:proofErr w:type="spellStart"/>
-      <w:r>
-        <w:t>List</w:t>
-      </w:r>
-      <w:proofErr w:type="spellEnd"/>
-      <w:r>
-        <w:t>)</w:t>
-      </w:r>
-    </w:p>
-    <w:p>
-      <w:pPr>
-        <w:spacing w:line="360" w:lineRule="auto"/>
-        <w:rPr>
-          <w:color w:val="FF0000"/>
-        </w:rPr>
-      </w:pPr>
-      <w:r>
-        <w:t>Patrón de Carrusel/Slider (</w:t>
-      </w:r>
-      <w:proofErr w:type="spellStart"/>
-      <w:r>
-        <w:t>Carousel</w:t>
-      </w:r>
-      <w:proofErr w:type="spellEnd"/>
-      <w:r>
-        <w:t>/Slider)</w:t>
-      </w:r>
-    </w:p>
-    <w:p>
-      <w:pPr>
-        <w:spacing w:line="360" w:lineRule="auto"/>
+        <w:t>DENTIFI</w:t>
+      </w:r>
+      <w:r>
         <w:rPr>
           <w:b/>
           <w:bCs/>
         </w:rPr>
-      </w:pPr>
+        <w:t>C</w:t>
+      </w:r>
       <w:r>
         <w:rPr>
           <w:b/>
           <w:bCs/>
         </w:rPr>
-        <w:t>Patrones de Entrada de Datos:</w:t>
-      </w:r>
-    </w:p>
-    <w:p>
-      <w:pPr>
-        <w:spacing w:line="360" w:lineRule="auto"/>
-      </w:pPr>
-      <w:r>
-        <w:t>Patrón de Formulario (Form)</w:t>
-      </w:r>
-    </w:p>
-    <w:p>
-      <w:pPr>
-        <w:spacing w:line="360" w:lineRule="auto"/>
-      </w:pPr>
-      <w:r>
-        <w:t>Patrón de Autocompletado (Autocomplete)</w:t>
-      </w:r>
-    </w:p>
-    <w:p>
-      <w:pPr>
-        <w:spacing w:line="360" w:lineRule="auto"/>
-      </w:pPr>
-      <w:r>
-        <w:t xml:space="preserve">Patrón de Selector de Fecha (Date </w:t>
-      </w:r>
-      <w:proofErr w:type="spellStart"/>
-      <w:r>
-        <w:t>Picker</w:t>
-      </w:r>
-      <w:proofErr w:type="spellEnd"/>
-      <w:r>
-        <w:t>)</w:t>
-      </w:r>
-    </w:p>
-    <w:p>
-      <w:pPr>
-        <w:spacing w:line="360" w:lineRule="auto"/>
-      </w:pPr>
+        <w:t>ACION DE</w:t>
+      </w:r>
       <w:r>
         <w:rPr>
           <w:b/>
           <w:bCs/>
         </w:rPr>
-        <w:t>Patrones de Interacción</w:t>
+        <w:t xml:space="preserve"> LOS PATRONES UI MAS UTILZADOS:</w:t>
+      </w:r>
+      <w:r>
+        <w:t xml:space="preserve"> Los patrones de diseño de interfaz de usuario (UI) se pueden agrupar en categorías o tipos según su propósito y características</w:t>
       </w:r>
       <w:r>
         <w:t>:</w:t>
@@ -2159,193 +3151,233 @@
         <w:spacing w:line="360" w:lineRule="auto"/>
       </w:pPr>
       <w:r>
-        <w:t>Patrón de Modal (Modal)</w:t>
-      </w:r>
-    </w:p>
-    <w:p>
-      <w:pPr>
-        <w:spacing w:line="360" w:lineRule="auto"/>
-      </w:pPr>
-      <w:r>
-        <w:t>Patrón de Botón de Acción Flotante (</w:t>
-      </w:r>
-      <w:proofErr w:type="spellStart"/>
-      <w:r>
-        <w:t>Floating</w:t>
-      </w:r>
-      <w:proofErr w:type="spellEnd"/>
-      <w:r>
-        <w:t xml:space="preserve"> </w:t>
-      </w:r>
-      <w:proofErr w:type="spellStart"/>
-      <w:r>
-        <w:t>Action</w:t>
-      </w:r>
-      <w:proofErr w:type="spellEnd"/>
-      <w:r>
-        <w:t xml:space="preserve"> </w:t>
-      </w:r>
-      <w:proofErr w:type="spellStart"/>
-      <w:r>
-        <w:t>Button</w:t>
-      </w:r>
-      <w:proofErr w:type="spellEnd"/>
-      <w:r>
-        <w:t>)</w:t>
-      </w:r>
-    </w:p>
-    <w:p>
-      <w:pPr>
-        <w:spacing w:line="360" w:lineRule="auto"/>
-      </w:pPr>
-      <w:r>
-        <w:t xml:space="preserve">Patrón de Arrastrar y Soltar (Drag and </w:t>
-      </w:r>
-      <w:proofErr w:type="spellStart"/>
-      <w:r>
-        <w:t>Drop</w:t>
-      </w:r>
-      <w:proofErr w:type="spellEnd"/>
-      <w:r>
-        <w:t>)</w:t>
-      </w:r>
-    </w:p>
-    <w:p>
-      <w:pPr>
-        <w:spacing w:line="360" w:lineRule="auto"/>
         <w:rPr>
           <w:b/>
           <w:bCs/>
         </w:rPr>
-      </w:pPr>
-      <w:r>
+        <w:t>Patrones de Navegación</w:t>
+      </w:r>
+      <w:r>
+        <w:t>:</w:t>
+      </w:r>
+    </w:p>
+    <w:p>
+      <w:pPr>
+        <w:spacing w:line="360" w:lineRule="auto"/>
+      </w:pPr>
+      <w:r>
+        <w:t>Patrón de Navegación por Pestañas (</w:t>
+      </w:r>
+      <w:proofErr w:type="spellStart"/>
+      <w:r>
+        <w:t>Tabs</w:t>
+      </w:r>
+      <w:proofErr w:type="spellEnd"/>
+      <w:r>
+        <w:t>)</w:t>
+      </w:r>
+    </w:p>
+    <w:p>
+      <w:pPr>
+        <w:spacing w:line="360" w:lineRule="auto"/>
+      </w:pPr>
+      <w:r>
+        <w:t>Patrón de Navegación por Menú Desplegable (Dropdown Menu)</w:t>
+      </w:r>
+    </w:p>
+    <w:p>
+      <w:pPr>
+        <w:spacing w:line="360" w:lineRule="auto"/>
+      </w:pPr>
+      <w:r>
+        <w:t xml:space="preserve">Patrón de Navegación por </w:t>
+      </w:r>
+      <w:proofErr w:type="spellStart"/>
+      <w:r>
+        <w:t>Hamburger</w:t>
+      </w:r>
+      <w:proofErr w:type="spellEnd"/>
+      <w:r>
+        <w:t xml:space="preserve"> Menu</w:t>
+      </w:r>
+    </w:p>
+    <w:p>
+      <w:pPr>
+        <w:spacing w:line="360" w:lineRule="auto"/>
         <w:rPr>
           <w:b/>
           <w:bCs/>
         </w:rPr>
-        <w:lastRenderedPageBreak/>
-        <w:t xml:space="preserve">Patrones de </w:t>
-      </w:r>
-      <w:proofErr w:type="spellStart"/>
+      </w:pPr>
       <w:r>
         <w:rPr>
           <w:b/>
           <w:bCs/>
         </w:rPr>
-        <w:t>Feedback</w:t>
+        <w:t>Patrones de Visualización de Contenido:</w:t>
+      </w:r>
+    </w:p>
+    <w:p>
+      <w:pPr>
+        <w:spacing w:line="360" w:lineRule="auto"/>
+      </w:pPr>
+      <w:r>
+        <w:t>Patrón de Tarjetas (Cards)</w:t>
+      </w:r>
+    </w:p>
+    <w:p>
+      <w:pPr>
+        <w:spacing w:line="360" w:lineRule="auto"/>
+      </w:pPr>
+      <w:r>
+        <w:lastRenderedPageBreak/>
+        <w:t>Patrón de Lista (</w:t>
+      </w:r>
+      <w:proofErr w:type="spellStart"/>
+      <w:r>
+        <w:t>List</w:t>
       </w:r>
       <w:proofErr w:type="spellEnd"/>
       <w:r>
+        <w:t>)</w:t>
+      </w:r>
+    </w:p>
+    <w:p>
+      <w:pPr>
+        <w:spacing w:line="360" w:lineRule="auto"/>
+        <w:rPr>
+          <w:color w:val="FF0000"/>
+        </w:rPr>
+      </w:pPr>
+      <w:r>
+        <w:t>Patrón de Carrusel/Slider (</w:t>
+      </w:r>
+      <w:proofErr w:type="spellStart"/>
+      <w:r>
+        <w:t>Carousel</w:t>
+      </w:r>
+      <w:proofErr w:type="spellEnd"/>
+      <w:r>
+        <w:t>/Slider)</w:t>
+      </w:r>
+    </w:p>
+    <w:p>
+      <w:pPr>
+        <w:spacing w:line="360" w:lineRule="auto"/>
         <w:rPr>
           <w:b/>
           <w:bCs/>
         </w:rPr>
-        <w:t xml:space="preserve"> y Notificaciones:</w:t>
-      </w:r>
-    </w:p>
-    <w:p>
-      <w:pPr>
-        <w:spacing w:line="360" w:lineRule="auto"/>
-      </w:pPr>
-      <w:r>
-        <w:t xml:space="preserve">Patrón de </w:t>
-      </w:r>
-      <w:proofErr w:type="spellStart"/>
-      <w:r>
-        <w:t>Toast</w:t>
-      </w:r>
-      <w:proofErr w:type="spellEnd"/>
-      <w:r>
-        <w:t xml:space="preserve"> (</w:t>
-      </w:r>
-      <w:proofErr w:type="spellStart"/>
-      <w:r>
-        <w:t>Toast</w:t>
-      </w:r>
-      <w:proofErr w:type="spellEnd"/>
-      <w:r>
-        <w:t>)</w:t>
-      </w:r>
-    </w:p>
-    <w:p>
-      <w:pPr>
-        <w:spacing w:line="360" w:lineRule="auto"/>
-      </w:pPr>
-      <w:r>
-        <w:t>Patrón de Mensajes Emergentes (</w:t>
-      </w:r>
-      <w:proofErr w:type="spellStart"/>
-      <w:r>
-        <w:t>Snackbar</w:t>
-      </w:r>
-      <w:proofErr w:type="spellEnd"/>
-      <w:r>
-        <w:t>)</w:t>
-      </w:r>
-    </w:p>
-    <w:p>
-      <w:pPr>
-        <w:spacing w:line="360" w:lineRule="auto"/>
-      </w:pPr>
-      <w:r>
-        <w:t>Patrón de Barra de Progreso (</w:t>
-      </w:r>
-      <w:proofErr w:type="spellStart"/>
-      <w:r>
-        <w:t>Progress</w:t>
-      </w:r>
-      <w:proofErr w:type="spellEnd"/>
-      <w:r>
-        <w:t xml:space="preserve"> Bar)</w:t>
-      </w:r>
-    </w:p>
-    <w:p>
-      <w:pPr>
-        <w:spacing w:line="360" w:lineRule="auto"/>
-      </w:pPr>
-      <w:r>
-        <w:t>Además de estos,</w:t>
-      </w:r>
-      <w:r>
-        <w:t xml:space="preserve"> existen muchos otros patrones UI disponibles</w:t>
-      </w:r>
-      <w:r>
-        <w:t xml:space="preserve">, </w:t>
-      </w:r>
-      <w:r>
-        <w:t>algunos patrones pueden solaparse entre categorías o tener variantes específicas según las necesidades del diseño y la plataforma en la que se implementen. Los patrones de diseño de UI proporcionan pautas y soluciones probadas para problemas comunes en el diseño de interfaces de usuario, lo que ayuda a crear interfaces coherentes, intuitivas y atractivas.</w:t>
-      </w:r>
-    </w:p>
-    <w:p>
-      <w:pPr>
-        <w:spacing w:line="360" w:lineRule="auto"/>
-      </w:pPr>
-      <w:r>
-        <w:t xml:space="preserve">Tomamos un ejemplo de </w:t>
-      </w:r>
-      <w:proofErr w:type="spellStart"/>
-      <w:r>
-        <w:t>como</w:t>
-      </w:r>
-      <w:proofErr w:type="spellEnd"/>
-      <w:r>
-        <w:t xml:space="preserve"> aplicar algunos Patrones UI en una “Plataforma de Cursos”:</w:t>
-      </w:r>
-    </w:p>
-    <w:p>
-      <w:pPr>
-        <w:spacing w:line="360" w:lineRule="auto"/>
+      </w:pPr>
+      <w:r>
         <w:rPr>
           <w:b/>
           <w:bCs/>
         </w:rPr>
+        <w:t>Patrones de Entrada de Datos:</w:t>
+      </w:r>
+    </w:p>
+    <w:p>
+      <w:pPr>
+        <w:spacing w:line="360" w:lineRule="auto"/>
+      </w:pPr>
+      <w:r>
+        <w:t>Patrón de Formulario (Form)</w:t>
+      </w:r>
+    </w:p>
+    <w:p>
+      <w:pPr>
+        <w:spacing w:line="360" w:lineRule="auto"/>
+      </w:pPr>
+      <w:r>
+        <w:t>Patrón de Autocompletado (Autocomplete)</w:t>
+      </w:r>
+    </w:p>
+    <w:p>
+      <w:pPr>
+        <w:spacing w:line="360" w:lineRule="auto"/>
+      </w:pPr>
+      <w:r>
+        <w:t xml:space="preserve">Patrón de Selector de Fecha (Date </w:t>
+      </w:r>
+      <w:proofErr w:type="spellStart"/>
+      <w:r>
+        <w:t>Picker</w:t>
+      </w:r>
+      <w:proofErr w:type="spellEnd"/>
+      <w:r>
+        <w:t>)</w:t>
+      </w:r>
+    </w:p>
+    <w:p>
+      <w:pPr>
+        <w:spacing w:line="360" w:lineRule="auto"/>
       </w:pPr>
       <w:r>
         <w:rPr>
           <w:b/>
           <w:bCs/>
         </w:rPr>
-        <w:t xml:space="preserve">Ejemplo: </w:t>
+        <w:t>Patrones de Interacción</w:t>
+      </w:r>
+      <w:r>
+        <w:t>:</w:t>
+      </w:r>
+    </w:p>
+    <w:p>
+      <w:pPr>
+        <w:spacing w:line="360" w:lineRule="auto"/>
+      </w:pPr>
+      <w:r>
+        <w:t>Patrón de Modal (Modal)</w:t>
+      </w:r>
+    </w:p>
+    <w:p>
+      <w:pPr>
+        <w:spacing w:line="360" w:lineRule="auto"/>
+      </w:pPr>
+      <w:r>
+        <w:t>Patrón de Botón de Acción Flotante (</w:t>
+      </w:r>
+      <w:proofErr w:type="spellStart"/>
+      <w:r>
+        <w:t>Floating</w:t>
+      </w:r>
+      <w:proofErr w:type="spellEnd"/>
+      <w:r>
+        <w:t xml:space="preserve"> </w:t>
+      </w:r>
+      <w:proofErr w:type="spellStart"/>
+      <w:r>
+        <w:t>Action</w:t>
+      </w:r>
+      <w:proofErr w:type="spellEnd"/>
+      <w:r>
+        <w:t xml:space="preserve"> </w:t>
+      </w:r>
+      <w:proofErr w:type="spellStart"/>
+      <w:r>
+        <w:t>Button</w:t>
+      </w:r>
+      <w:proofErr w:type="spellEnd"/>
+      <w:r>
+        <w:t>)</w:t>
+      </w:r>
+    </w:p>
+    <w:p>
+      <w:pPr>
+        <w:spacing w:line="360" w:lineRule="auto"/>
+      </w:pPr>
+      <w:r>
+        <w:t xml:space="preserve">Patrón de Arrastrar y Soltar (Drag and </w:t>
+      </w:r>
+      <w:proofErr w:type="spellStart"/>
+      <w:r>
+        <w:t>Drop</w:t>
+      </w:r>
+      <w:proofErr w:type="spellEnd"/>
+      <w:r>
+        <w:t>)</w:t>
       </w:r>
     </w:p>
     <w:p>
@@ -2361,13 +3393,150 @@
           <w:b/>
           <w:bCs/>
         </w:rPr>
-        <w:t>Patrón de Tarjetas (Cards)</w:t>
-      </w:r>
+        <w:t xml:space="preserve">Patrones de </w:t>
+      </w:r>
+      <w:proofErr w:type="spellStart"/>
       <w:r>
         <w:rPr>
           <w:b/>
           <w:bCs/>
         </w:rPr>
+        <w:t>Feedback</w:t>
+      </w:r>
+      <w:proofErr w:type="spellEnd"/>
+      <w:r>
+        <w:rPr>
+          <w:b/>
+          <w:bCs/>
+        </w:rPr>
+        <w:t xml:space="preserve"> y Notificaciones:</w:t>
+      </w:r>
+    </w:p>
+    <w:p>
+      <w:pPr>
+        <w:spacing w:line="360" w:lineRule="auto"/>
+      </w:pPr>
+      <w:r>
+        <w:t xml:space="preserve">Patrón de </w:t>
+      </w:r>
+      <w:proofErr w:type="spellStart"/>
+      <w:r>
+        <w:t>Toast</w:t>
+      </w:r>
+      <w:proofErr w:type="spellEnd"/>
+      <w:r>
+        <w:t xml:space="preserve"> (</w:t>
+      </w:r>
+      <w:proofErr w:type="spellStart"/>
+      <w:r>
+        <w:t>Toast</w:t>
+      </w:r>
+      <w:proofErr w:type="spellEnd"/>
+      <w:r>
+        <w:t>)</w:t>
+      </w:r>
+    </w:p>
+    <w:p>
+      <w:pPr>
+        <w:spacing w:line="360" w:lineRule="auto"/>
+      </w:pPr>
+      <w:r>
+        <w:t>Patrón de Mensajes Emergentes (</w:t>
+      </w:r>
+      <w:proofErr w:type="spellStart"/>
+      <w:r>
+        <w:t>Snackbar</w:t>
+      </w:r>
+      <w:proofErr w:type="spellEnd"/>
+      <w:r>
+        <w:t>)</w:t>
+      </w:r>
+    </w:p>
+    <w:p>
+      <w:pPr>
+        <w:spacing w:line="360" w:lineRule="auto"/>
+      </w:pPr>
+      <w:r>
+        <w:t>Patrón de Barra de Progreso (</w:t>
+      </w:r>
+      <w:proofErr w:type="spellStart"/>
+      <w:r>
+        <w:t>Progress</w:t>
+      </w:r>
+      <w:proofErr w:type="spellEnd"/>
+      <w:r>
+        <w:t xml:space="preserve"> Bar)</w:t>
+      </w:r>
+    </w:p>
+    <w:p>
+      <w:pPr>
+        <w:spacing w:line="360" w:lineRule="auto"/>
+      </w:pPr>
+      <w:r>
+        <w:t>Además de estos,</w:t>
+      </w:r>
+      <w:r>
+        <w:t xml:space="preserve"> existen muchos otros patrones UI disponibles</w:t>
+      </w:r>
+      <w:r>
+        <w:t xml:space="preserve">, </w:t>
+      </w:r>
+      <w:r>
+        <w:t>algunos patrones pueden solaparse entre categorías o tener variantes específicas según las necesidades del diseño y la plataforma en la que se implementen. Los patrones de diseño de UI proporcionan pautas y soluciones probadas para problemas comunes en el diseño de interfaces de usuario, lo que ayuda a crear interfaces coherentes, intuitivas y atractivas.</w:t>
+      </w:r>
+    </w:p>
+    <w:p>
+      <w:pPr>
+        <w:spacing w:line="360" w:lineRule="auto"/>
+      </w:pPr>
+      <w:r>
+        <w:t xml:space="preserve">Tomamos un ejemplo de </w:t>
+      </w:r>
+      <w:proofErr w:type="spellStart"/>
+      <w:r>
+        <w:t>como</w:t>
+      </w:r>
+      <w:proofErr w:type="spellEnd"/>
+      <w:r>
+        <w:t xml:space="preserve"> aplicar algunos Patrones UI en una “Plataforma de Cursos”:</w:t>
+      </w:r>
+    </w:p>
+    <w:p>
+      <w:pPr>
+        <w:spacing w:line="360" w:lineRule="auto"/>
+        <w:rPr>
+          <w:b/>
+          <w:bCs/>
+        </w:rPr>
+      </w:pPr>
+      <w:r>
+        <w:rPr>
+          <w:b/>
+          <w:bCs/>
+        </w:rPr>
+        <w:t xml:space="preserve">Ejemplo: </w:t>
+      </w:r>
+    </w:p>
+    <w:p>
+      <w:pPr>
+        <w:spacing w:line="360" w:lineRule="auto"/>
+        <w:rPr>
+          <w:b/>
+          <w:bCs/>
+        </w:rPr>
+      </w:pPr>
+      <w:r>
+        <w:rPr>
+          <w:b/>
+          <w:bCs/>
+        </w:rPr>
+        <w:t>Patrón de Tarjetas (Cards)</w:t>
+      </w:r>
+      <w:r>
+        <w:rPr>
+          <w:b/>
+          <w:bCs/>
+        </w:rPr>
         <w:t>.</w:t>
       </w:r>
     </w:p>
@@ -2395,6 +3564,7 @@
         <w:rPr>
           <w:noProof/>
         </w:rPr>
+        <w:lastRenderedPageBreak/>
         <w:drawing>
           <wp:inline distT="0" distB="0" distL="0" distR="0" wp14:anchorId="2EE29553" wp14:editId="13236428">
             <wp:extent cx="5367719" cy="2409713"/>
@@ -2618,7 +3788,6 @@
         <w:t xml:space="preserve">en </w:t>
       </w:r>
       <w:r>
-        <w:lastRenderedPageBreak/>
         <w:t xml:space="preserve">dinámicamente usando JavaScript y se agregan al contenedor utilizando el método </w:t>
       </w:r>
       <w:proofErr w:type="spellStart"/>
@@ -3967,6 +5136,7 @@
           <w:lang w:val="en-US" w:eastAsia="es-BO"/>
           <w14:ligatures w14:val="none"/>
         </w:rPr>
+        <w:lastRenderedPageBreak/>
         <w:t xml:space="preserve">      </w:t>
       </w:r>
       <w:r>
@@ -5773,7 +6943,6 @@
           <w:lang w:val="en-US" w:eastAsia="es-BO"/>
           <w14:ligatures w14:val="none"/>
         </w:rPr>
-        <w:lastRenderedPageBreak/>
         <w:t xml:space="preserve">      </w:t>
       </w:r>
       <w:r>
@@ -7669,6 +8838,7 @@
           <w:lang w:val="en-US" w:eastAsia="es-BO"/>
           <w14:ligatures w14:val="none"/>
         </w:rPr>
+        <w:lastRenderedPageBreak/>
         <w:t>  &lt;</w:t>
       </w:r>
       <w:r>
@@ -8610,7 +9780,6 @@
           <w:lang w:eastAsia="es-BO"/>
           <w14:ligatures w14:val="none"/>
         </w:rPr>
-        <w:lastRenderedPageBreak/>
         <w:t xml:space="preserve">        nivel: </w:t>
       </w:r>
       <w:r>
@@ -10408,7 +11577,11 @@
         <w:jc w:val="both"/>
       </w:pPr>
       <w:r>
-        <w:t>El patrón de Tarjetas (Cards) es ampliamente utilizado debido a su capacidad para organizar y presentar información de manera visualmente atractiva y fácil de explorar. En el contexto de una plataforma de cursos, este patrón permite una vista rápida de los cursos disponibles, facilitando la elección y la navegación del usuario.</w:t>
+        <w:t xml:space="preserve">El patrón de Tarjetas (Cards) es ampliamente utilizado debido a su capacidad para organizar y presentar información de manera visualmente atractiva y fácil de explorar. En el contexto de una </w:t>
+      </w:r>
+      <w:r>
+        <w:lastRenderedPageBreak/>
+        <w:t>plataforma de cursos, este patrón permite una vista rápida de los cursos disponibles, facilitando la elección y la navegación del usuario.</w:t>
       </w:r>
     </w:p>
     <w:p>
@@ -10506,7 +11679,6 @@
         <w:jc w:val="both"/>
       </w:pPr>
       <w:r>
-        <w:lastRenderedPageBreak/>
         <w:t xml:space="preserve">    Mapa de calor (</w:t>
       </w:r>
       <w:proofErr w:type="spellStart"/>
@@ -10562,14 +11734,14 @@
           <w:color w:val="auto"/>
         </w:rPr>
       </w:pPr>
-      <w:bookmarkStart w:id="7" w:name="_Toc138696809"/>
+      <w:bookmarkStart w:id="17" w:name="_Toc138990511"/>
       <w:r>
         <w:rPr>
           <w:color w:val="auto"/>
         </w:rPr>
         <w:t>RESULTADOS</w:t>
       </w:r>
-      <w:bookmarkEnd w:id="7"/>
+      <w:bookmarkEnd w:id="17"/>
     </w:p>
     <w:p>
       <w:pPr>
@@ -10631,7 +11803,11 @@
       </w:r>
       <w:proofErr w:type="spellEnd"/>
       <w:r>
-        <w:t>), Formulario (Form), Modal, entre otros</w:t>
+        <w:t xml:space="preserve">), Formulario </w:t>
+      </w:r>
+      <w:r>
+        <w:lastRenderedPageBreak/>
+        <w:t>(Form), Modal, entre otros</w:t>
       </w:r>
       <w:r>
         <w:t>, que son importante utilizarlo a la hora de desarrollar una aplicación</w:t>
@@ -10709,7 +11885,6 @@
         <w:jc w:val="both"/>
       </w:pPr>
       <w:r>
-        <w:lastRenderedPageBreak/>
         <w:t xml:space="preserve">Diferentes formas de implementar patrones UI en tu </w:t>
       </w:r>
       <w:r>
@@ -10768,14 +11943,14 @@
           <w:color w:val="auto"/>
         </w:rPr>
       </w:pPr>
-      <w:bookmarkStart w:id="8" w:name="_Toc138696810"/>
+      <w:bookmarkStart w:id="18" w:name="_Toc138990512"/>
       <w:r>
         <w:rPr>
           <w:color w:val="auto"/>
         </w:rPr>
         <w:t>CONCLUSIONES</w:t>
       </w:r>
-      <w:bookmarkEnd w:id="8"/>
+      <w:bookmarkEnd w:id="18"/>
     </w:p>
     <w:p>
       <w:pPr>
@@ -10808,14 +11983,14 @@
           <w:color w:val="auto"/>
         </w:rPr>
       </w:pPr>
-      <w:bookmarkStart w:id="9" w:name="_Toc138696811"/>
+      <w:bookmarkStart w:id="19" w:name="_Toc138990513"/>
       <w:r>
         <w:rPr>
           <w:color w:val="auto"/>
         </w:rPr>
         <w:t>RECOMENDACIONES</w:t>
       </w:r>
-      <w:bookmarkEnd w:id="9"/>
+      <w:bookmarkEnd w:id="19"/>
     </w:p>
     <w:p>
       <w:pPr>
@@ -10823,7 +11998,11 @@
         <w:jc w:val="both"/>
       </w:pPr>
       <w:r>
-        <w:t xml:space="preserve">Es recomendable aplicar los patrones de UI dependiendo de los requisitos que tenga el software, es decir existen varios patrones UI, pero se deben aplicar cada uno de ellos según sea el objetivo que tiene el software a realizar. Se recomienda a los diseñadores y desarrolladores de interfaces de usuario utilizar los patrones de diseño de UI más utilizados como punto de partida en sus proyectos. Estos patrones proporcionan soluciones probadas y pueden ahorrar tiempo y esfuerzo en el diseño de las </w:t>
+        <w:t xml:space="preserve">Es recomendable aplicar los patrones de UI dependiendo de los requisitos que tenga el software, es decir existen varios patrones UI, pero se deben aplicar cada uno de ellos según sea el objetivo que tiene el software a realizar. Se recomienda a los diseñadores y desarrolladores de interfaces </w:t>
+      </w:r>
+      <w:r>
+        <w:lastRenderedPageBreak/>
+        <w:t xml:space="preserve">de usuario utilizar los patrones de diseño de UI más utilizados como punto de partida en sus proyectos. Estos patrones proporcionan soluciones probadas y pueden ahorrar tiempo y esfuerzo en el diseño de las </w:t>
       </w:r>
       <w:r>
         <w:t>interfaces,</w:t>
@@ -10864,11 +12043,96 @@
     </w:p>
     <w:p>
       <w:pPr>
+        <w:spacing w:line="360" w:lineRule="auto"/>
+        <w:jc w:val="both"/>
+      </w:pPr>
+    </w:p>
+    <w:p>
+      <w:pPr>
+        <w:spacing w:line="360" w:lineRule="auto"/>
+        <w:jc w:val="both"/>
+      </w:pPr>
+    </w:p>
+    <w:p>
+      <w:pPr>
+        <w:spacing w:line="360" w:lineRule="auto"/>
+        <w:jc w:val="both"/>
+      </w:pPr>
+    </w:p>
+    <w:p>
+      <w:pPr>
+        <w:spacing w:line="360" w:lineRule="auto"/>
+        <w:jc w:val="both"/>
+      </w:pPr>
+    </w:p>
+    <w:p>
+      <w:pPr>
+        <w:spacing w:line="360" w:lineRule="auto"/>
+        <w:jc w:val="both"/>
+      </w:pPr>
+    </w:p>
+    <w:p>
+      <w:pPr>
+        <w:spacing w:line="360" w:lineRule="auto"/>
+        <w:jc w:val="both"/>
+      </w:pPr>
+    </w:p>
+    <w:p>
+      <w:pPr>
+        <w:spacing w:line="360" w:lineRule="auto"/>
+        <w:jc w:val="both"/>
+      </w:pPr>
+    </w:p>
+    <w:p>
+      <w:pPr>
+        <w:spacing w:line="360" w:lineRule="auto"/>
+        <w:jc w:val="both"/>
+      </w:pPr>
+    </w:p>
+    <w:p>
+      <w:pPr>
+        <w:spacing w:line="360" w:lineRule="auto"/>
+        <w:jc w:val="both"/>
+      </w:pPr>
+    </w:p>
+    <w:p>
+      <w:pPr>
+        <w:spacing w:line="360" w:lineRule="auto"/>
+        <w:jc w:val="both"/>
+      </w:pPr>
+    </w:p>
+    <w:p>
+      <w:pPr>
+        <w:spacing w:line="360" w:lineRule="auto"/>
+        <w:jc w:val="both"/>
+      </w:pPr>
+    </w:p>
+    <w:p>
+      <w:pPr>
+        <w:spacing w:line="360" w:lineRule="auto"/>
+        <w:jc w:val="both"/>
+      </w:pPr>
+    </w:p>
+    <w:p>
+      <w:pPr>
+        <w:spacing w:line="360" w:lineRule="auto"/>
+        <w:jc w:val="both"/>
+      </w:pPr>
+    </w:p>
+    <w:p>
+      <w:pPr>
+        <w:spacing w:line="360" w:lineRule="auto"/>
+        <w:jc w:val="both"/>
+      </w:pPr>
+    </w:p>
+    <w:p>
+      <w:pPr>
         <w:pStyle w:val="Ttulo1"/>
         <w:rPr>
           <w:color w:val="auto"/>
         </w:rPr>
       </w:pPr>
+      <w:bookmarkStart w:id="20" w:name="_Toc138990514"/>
       <w:r>
         <w:rPr>
           <w:color w:val="auto"/>
@@ -10876,6 +12140,7 @@
         <w:lastRenderedPageBreak/>
         <w:t>BIBLIOGRAFIA CITADA</w:t>
       </w:r>
+      <w:bookmarkEnd w:id="20"/>
     </w:p>
     <w:p>
       <w:pPr>
@@ -10973,6 +12238,57 @@
             <w:rStyle w:val="Hipervnculo"/>
           </w:rPr>
           <w:t>https://www.altia.com/es/2021/08/03/types-of-user-interfaces-modern-ui-design/</w:t>
+        </w:r>
+      </w:hyperlink>
+      <w:r>
+        <w:t xml:space="preserve"> </w:t>
+      </w:r>
+    </w:p>
+    <w:p>
+      <w:pPr>
+        <w:spacing w:line="360" w:lineRule="auto"/>
+        <w:jc w:val="both"/>
+      </w:pPr>
+      <w:hyperlink r:id="rId13" w:history="1">
+        <w:r>
+          <w:rPr>
+            <w:rStyle w:val="Hipervnculo"/>
+          </w:rPr>
+          <w:t>https://blog.ida.cl/diseno/que-son-los-patrones-de-diseno-en-interfaz-de-usuario/</w:t>
+        </w:r>
+      </w:hyperlink>
+      <w:r>
+        <w:t xml:space="preserve"> </w:t>
+      </w:r>
+    </w:p>
+    <w:p>
+      <w:pPr>
+        <w:spacing w:line="360" w:lineRule="auto"/>
+        <w:jc w:val="both"/>
+      </w:pPr>
+      <w:hyperlink r:id="rId14" w:history="1">
+        <w:r>
+          <w:rPr>
+            <w:rStyle w:val="Hipervnculo"/>
+          </w:rPr>
+          <w:t>https://m3.material.io/components/tabs/specs</w:t>
+        </w:r>
+      </w:hyperlink>
+      <w:r>
+        <w:t xml:space="preserve"> </w:t>
+      </w:r>
+    </w:p>
+    <w:p>
+      <w:pPr>
+        <w:spacing w:line="360" w:lineRule="auto"/>
+        <w:jc w:val="both"/>
+      </w:pPr>
+      <w:hyperlink r:id="rId15" w:history="1">
+        <w:r>
+          <w:rPr>
+            <w:rStyle w:val="Hipervnculo"/>
+          </w:rPr>
+          <w:t>https://rockcontent.com/es/blog/interfaz-de-usuario/</w:t>
         </w:r>
       </w:hyperlink>
       <w:r>
@@ -12108,7 +13424,6 @@
     <w:next w:val="Normal"/>
     <w:link w:val="Ttulo3Car"/>
     <w:uiPriority w:val="9"/>
-    <w:semiHidden/>
     <w:unhideWhenUsed/>
     <w:qFormat/>
     <w:rsid w:val="004938F5"/>
@@ -12135,7 +13450,6 @@
     <w:next w:val="Normal"/>
     <w:link w:val="Ttulo4Car"/>
     <w:uiPriority w:val="9"/>
-    <w:semiHidden/>
     <w:unhideWhenUsed/>
     <w:qFormat/>
     <w:rsid w:val="004938F5"/>
@@ -12382,7 +13696,6 @@
     <w:basedOn w:val="Fuentedeprrafopredeter"/>
     <w:link w:val="Ttulo3"/>
     <w:uiPriority w:val="9"/>
-    <w:semiHidden/>
     <w:rsid w:val="004938F5"/>
     <w:rPr>
       <w:rFonts w:asciiTheme="majorHAnsi" w:eastAsiaTheme="majorEastAsia" w:hAnsiTheme="majorHAnsi" w:cstheme="majorBidi"/>
@@ -12396,7 +13709,6 @@
     <w:basedOn w:val="Fuentedeprrafopredeter"/>
     <w:link w:val="Ttulo4"/>
     <w:uiPriority w:val="9"/>
-    <w:semiHidden/>
     <w:rsid w:val="004938F5"/>
     <w:rPr>
       <w:rFonts w:asciiTheme="majorHAnsi" w:eastAsiaTheme="majorEastAsia" w:hAnsiTheme="majorHAnsi" w:cstheme="majorBidi"/>
@@ -12540,6 +13852,19 @@
       <w:color w:val="605E5C"/>
       <w:shd w:val="clear" w:color="auto" w:fill="E1DFDD"/>
     </w:rPr>
+  </w:style>
+  <w:style w:type="paragraph" w:styleId="TDC3">
+    <w:name w:val="toc 3"/>
+    <w:basedOn w:val="Normal"/>
+    <w:next w:val="Normal"/>
+    <w:autoRedefine/>
+    <w:uiPriority w:val="39"/>
+    <w:unhideWhenUsed/>
+    <w:rsid w:val="00FC5E4B"/>
+    <w:pPr>
+      <w:spacing w:after="100"/>
+      <w:ind w:left="440"/>
+    </w:pPr>
   </w:style>
 </w:styles>
 </file>

</xml_diff>